<commit_message>
Documentation: Upadated AWS IoT QuickStart Instructions
</commit_message>
<xml_diff>
--- a/.assets/AWS IoT QuickStart Instructions.docx
+++ b/.assets/AWS IoT QuickStart Instructions.docx
@@ -68,7 +68,13 @@
         <w:t xml:space="preserve">device </w:t>
       </w:r>
       <w:r>
-        <w:t>in Registry/Things</w:t>
+        <w:t xml:space="preserve">in </w:t>
+      </w:r>
+      <w:r>
+        <w:t>AWS IoT/</w:t>
+      </w:r>
+      <w:r>
+        <w:t>Registry/Things</w:t>
       </w:r>
     </w:p>
     <w:p>
@@ -127,7 +133,10 @@
         </w:numPr>
       </w:pPr>
       <w:r>
-        <w:t>Create federated identity pool in Manage Federated Identities</w:t>
+        <w:t>Cognito/</w:t>
+      </w:r>
+      <w:r>
+        <w:t xml:space="preserve"> Manage Federated Identities</w:t>
       </w:r>
     </w:p>
     <w:p>
@@ -246,6 +255,9 @@
         <w:t xml:space="preserve">Update </w:t>
       </w:r>
       <w:r>
+        <w:t>IAM/</w:t>
+      </w:r>
+      <w:r>
         <w:t>R</w:t>
       </w:r>
       <w:r>
@@ -284,6 +296,18 @@
     </w:p>
     <w:p>
       <w:pPr>
+        <w:pStyle w:val="ListParagraph"/>
+        <w:numPr>
+          <w:ilvl w:val="0"/>
+          <w:numId w:val="1"/>
+        </w:numPr>
+      </w:pPr>
+      <w:r>
+        <w:t>Click on “Attach Policy”</w:t>
+      </w:r>
+    </w:p>
+    <w:p>
+      <w:pPr>
         <w:pStyle w:val="Heading1"/>
       </w:pPr>
       <w:r>
@@ -302,7 +326,19 @@
         </w:numPr>
       </w:pPr>
       <w:r>
-        <w:t>Check activity from Registry/Things/Activity</w:t>
+        <w:t xml:space="preserve">Check activity from </w:t>
+      </w:r>
+      <w:r>
+        <w:t>AWS IoT/</w:t>
+      </w:r>
+      <w:r>
+        <w:t>Registry/Things/</w:t>
+      </w:r>
+      <w:r>
+        <w:t>&lt;myiotdevice&gt;/</w:t>
+      </w:r>
+      <w:r>
+        <w:t>Activity</w:t>
       </w:r>
     </w:p>
     <w:p>
@@ -426,6 +462,7 @@
         </w:numPr>
       </w:pPr>
       <w:r>
+        <w:lastRenderedPageBreak/>
         <w:t>Select “</w:t>
       </w:r>
       <w:r>
@@ -444,7 +481,1003 @@
         </w:numPr>
       </w:pPr>
       <w:r>
+        <w:t>Click on “Configure action”</w:t>
+      </w:r>
+    </w:p>
+    <w:p>
+      <w:pPr>
+        <w:pStyle w:val="ListParagraph"/>
+        <w:numPr>
+          <w:ilvl w:val="0"/>
+          <w:numId w:val="1"/>
+        </w:numPr>
+      </w:pPr>
+      <w:r>
+        <w:t>Click on “Create a new resource”</w:t>
+      </w:r>
+      <w:r>
+        <w:t xml:space="preserve">  # this will open a new browser tab</w:t>
+      </w:r>
+    </w:p>
+    <w:p>
+      <w:pPr>
+        <w:pStyle w:val="ListParagraph"/>
+        <w:numPr>
+          <w:ilvl w:val="0"/>
+          <w:numId w:val="1"/>
+        </w:numPr>
+      </w:pPr>
+      <w:r>
+        <w:t>Clock on “Create bucket”</w:t>
+      </w:r>
+    </w:p>
+    <w:p>
+      <w:pPr>
+        <w:pStyle w:val="ListParagraph"/>
+        <w:numPr>
+          <w:ilvl w:val="0"/>
+          <w:numId w:val="1"/>
+        </w:numPr>
+      </w:pPr>
+      <w:r>
+        <w:t>Bucket Name:  &lt;</w:t>
+      </w:r>
+      <w:r>
+        <w:t>myiotdevice</w:t>
+      </w:r>
+      <w:r>
+        <w:t>-</w:t>
+      </w:r>
+      <w:r>
+        <w:t>s3</w:t>
+      </w:r>
+      <w:r>
+        <w:t>-</w:t>
+      </w:r>
+      <w:r>
+        <w:t>bucket&gt;  # must be lowercase</w:t>
+      </w:r>
+      <w:r>
+        <w:t>, only allows underscores</w:t>
+      </w:r>
+    </w:p>
+    <w:p>
+      <w:pPr>
+        <w:pStyle w:val="ListParagraph"/>
+        <w:numPr>
+          <w:ilvl w:val="0"/>
+          <w:numId w:val="1"/>
+        </w:numPr>
+      </w:pPr>
+      <w:r>
+        <w:t>Next</w:t>
+      </w:r>
+    </w:p>
+    <w:p>
+      <w:pPr>
+        <w:pStyle w:val="ListParagraph"/>
+        <w:numPr>
+          <w:ilvl w:val="0"/>
+          <w:numId w:val="1"/>
+        </w:numPr>
+      </w:pPr>
+      <w:r>
+        <w:t>Next</w:t>
+      </w:r>
+    </w:p>
+    <w:p>
+      <w:pPr>
+        <w:pStyle w:val="ListParagraph"/>
+        <w:numPr>
+          <w:ilvl w:val="0"/>
+          <w:numId w:val="1"/>
+        </w:numPr>
+      </w:pPr>
+      <w:r>
+        <w:t>Next</w:t>
+      </w:r>
+    </w:p>
+    <w:p>
+      <w:pPr>
+        <w:pStyle w:val="ListParagraph"/>
+        <w:numPr>
+          <w:ilvl w:val="0"/>
+          <w:numId w:val="1"/>
+        </w:numPr>
+      </w:pPr>
+      <w:r>
+        <w:t>Click on “Create bucket”</w:t>
+      </w:r>
+    </w:p>
+    <w:p>
+      <w:pPr>
+        <w:pStyle w:val="ListParagraph"/>
+        <w:numPr>
+          <w:ilvl w:val="0"/>
+          <w:numId w:val="1"/>
+        </w:numPr>
+      </w:pPr>
+      <w:r>
+        <w:t>Back on AWS IoT</w:t>
+      </w:r>
+      <w:r>
+        <w:t xml:space="preserve"> “Configure action” browser tab </w:t>
+      </w:r>
+      <w:r>
+        <w:t>click “refresh”</w:t>
+      </w:r>
+      <w:r>
+        <w:t xml:space="preserve"> </w:t>
+      </w:r>
+      <w:r>
+        <w:t xml:space="preserve">icon </w:t>
+      </w:r>
+      <w:r>
+        <w:t>between S3 bucket and “Create a new resource”</w:t>
+      </w:r>
+    </w:p>
+    <w:p>
+      <w:pPr>
+        <w:pStyle w:val="ListParagraph"/>
+        <w:numPr>
+          <w:ilvl w:val="0"/>
+          <w:numId w:val="1"/>
+        </w:numPr>
+      </w:pPr>
+      <w:r>
+        <w:t>Using S3 bucket pull down, Select &lt;</w:t>
+      </w:r>
+      <w:r>
+        <w:t>myiotdevice</w:t>
+      </w:r>
+      <w:r>
+        <w:t xml:space="preserve">_s3_bucket&gt; </w:t>
+      </w:r>
+    </w:p>
+    <w:p>
+      <w:pPr>
+        <w:pStyle w:val="ListParagraph"/>
+        <w:numPr>
+          <w:ilvl w:val="0"/>
+          <w:numId w:val="1"/>
+        </w:numPr>
+      </w:pPr>
+      <w:r>
+        <w:t>Key:  ${topic()}/${timestamp()}.txt</w:t>
+      </w:r>
+    </w:p>
+    <w:p>
+      <w:pPr>
+        <w:pStyle w:val="ListParagraph"/>
+        <w:numPr>
+          <w:ilvl w:val="0"/>
+          <w:numId w:val="1"/>
+        </w:numPr>
+      </w:pPr>
+      <w:r>
+        <w:t>Click on “Create a new role”</w:t>
+      </w:r>
+    </w:p>
+    <w:p>
+      <w:pPr>
+        <w:pStyle w:val="ListParagraph"/>
+        <w:numPr>
+          <w:ilvl w:val="0"/>
+          <w:numId w:val="1"/>
+        </w:numPr>
+      </w:pPr>
+      <w:r>
+        <w:t>IAM Role name: &lt;</w:t>
+      </w:r>
+      <w:r>
+        <w:t>myiotdevice_role_s3</w:t>
+      </w:r>
+      <w:r>
+        <w:t>&gt;</w:t>
+      </w:r>
+    </w:p>
+    <w:p>
+      <w:pPr>
+        <w:pStyle w:val="ListParagraph"/>
+        <w:numPr>
+          <w:ilvl w:val="0"/>
+          <w:numId w:val="1"/>
+        </w:numPr>
+      </w:pPr>
+      <w:r>
+        <w:t>Click on “Create a new role”</w:t>
+      </w:r>
+    </w:p>
+    <w:p>
+      <w:pPr>
+        <w:pStyle w:val="ListParagraph"/>
+        <w:numPr>
+          <w:ilvl w:val="0"/>
+          <w:numId w:val="1"/>
+        </w:numPr>
+      </w:pPr>
+      <w:r>
+        <w:t>Using IAM role name pull down, Select &lt;</w:t>
+      </w:r>
+      <w:r>
+        <w:t>myiotdevice</w:t>
+      </w:r>
+      <w:r>
+        <w:t>_</w:t>
+      </w:r>
+      <w:r>
+        <w:t>r</w:t>
+      </w:r>
+      <w:r>
+        <w:t>ole_</w:t>
+      </w:r>
+      <w:r>
+        <w:t>s</w:t>
+      </w:r>
+      <w:r>
+        <w:t>3&gt;</w:t>
+      </w:r>
+    </w:p>
+    <w:p>
+      <w:pPr>
+        <w:pStyle w:val="ListParagraph"/>
+        <w:numPr>
+          <w:ilvl w:val="0"/>
+          <w:numId w:val="1"/>
+        </w:numPr>
+      </w:pPr>
+      <w:r>
+        <w:t>Click on “Update role”</w:t>
+      </w:r>
+    </w:p>
+    <w:p>
+      <w:pPr>
+        <w:pStyle w:val="ListParagraph"/>
+        <w:numPr>
+          <w:ilvl w:val="0"/>
+          <w:numId w:val="1"/>
+        </w:numPr>
+      </w:pPr>
+      <w:r>
+        <w:t>Click on “Add action”</w:t>
+      </w:r>
+    </w:p>
+    <w:p>
+      <w:pPr>
+        <w:pStyle w:val="ListParagraph"/>
+        <w:numPr>
+          <w:ilvl w:val="0"/>
+          <w:numId w:val="1"/>
+        </w:numPr>
+      </w:pPr>
+      <w:r>
+        <w:t xml:space="preserve">Click on  </w:t>
+      </w:r>
+      <w:r>
+        <w:t>“</w:t>
+      </w:r>
+      <w:r>
+        <w:t>C</w:t>
+      </w:r>
+      <w:r>
+        <w:t>reate rule”</w:t>
+      </w:r>
+    </w:p>
+    <w:p>
+      <w:pPr>
+        <w:pStyle w:val="Heading1"/>
+      </w:pPr>
+      <w:r>
+        <w:t>Update AWS IAM S3 Roles</w:t>
+      </w:r>
+    </w:p>
+    <w:p>
+      <w:pPr>
+        <w:pStyle w:val="ListParagraph"/>
+        <w:numPr>
+          <w:ilvl w:val="0"/>
+          <w:numId w:val="1"/>
+        </w:numPr>
+      </w:pPr>
+      <w:r>
+        <w:t xml:space="preserve">Update </w:t>
+      </w:r>
+      <w:r>
+        <w:t>IAM/</w:t>
+      </w:r>
+      <w:r>
+        <w:t>Roles/</w:t>
+      </w:r>
+      <w:r>
+        <w:t>&lt;my</w:t>
+      </w:r>
+      <w:r>
+        <w:t>iotdevice</w:t>
+      </w:r>
+      <w:r>
+        <w:t>_role_s3</w:t>
+      </w:r>
+      <w:r>
+        <w:t>&gt;</w:t>
+      </w:r>
+    </w:p>
+    <w:p>
+      <w:pPr>
+        <w:pStyle w:val="ListParagraph"/>
+        <w:numPr>
+          <w:ilvl w:val="0"/>
+          <w:numId w:val="1"/>
+        </w:numPr>
+      </w:pPr>
+      <w:r>
+        <w:t>Attach Policy/</w:t>
+      </w:r>
+      <w:r>
+        <w:t>AWSIoTFullAccess</w:t>
+      </w:r>
+    </w:p>
+    <w:p>
+      <w:pPr>
+        <w:pStyle w:val="Heading1"/>
+      </w:pPr>
+      <w:r>
+        <w:t>Test &lt;</w:t>
+      </w:r>
+      <w:r>
+        <w:t>myiotdevice</w:t>
+      </w:r>
+      <w:r>
+        <w:t>_</w:t>
+      </w:r>
+      <w:r>
+        <w:t>r</w:t>
+      </w:r>
+      <w:r>
+        <w:t>ule</w:t>
+      </w:r>
+      <w:r>
+        <w:t xml:space="preserve">&gt; S3 </w:t>
+      </w:r>
+      <w:r>
+        <w:t>b</w:t>
+      </w:r>
+      <w:r>
+        <w:t>ucket</w:t>
+      </w:r>
+    </w:p>
+    <w:p>
+      <w:pPr>
+        <w:pStyle w:val="Heading1"/>
+      </w:pPr>
+      <w:r>
+        <w:t>Create AWS IoT Device Rule Lambda</w:t>
+      </w:r>
+    </w:p>
+    <w:p>
+      <w:pPr>
+        <w:pStyle w:val="ListParagraph"/>
+        <w:numPr>
+          <w:ilvl w:val="0"/>
+          <w:numId w:val="1"/>
+        </w:numPr>
+      </w:pPr>
+      <w:r>
+        <w:t>AWS IoT/</w:t>
+      </w:r>
+      <w:r>
+        <w:t>Rules/&lt;</w:t>
+      </w:r>
+      <w:r>
+        <w:t>myiotdevice</w:t>
+      </w:r>
+      <w:r>
+        <w:t>&gt;</w:t>
+      </w:r>
+    </w:p>
+    <w:p>
+      <w:pPr>
+        <w:pStyle w:val="ListParagraph"/>
+        <w:numPr>
+          <w:ilvl w:val="0"/>
+          <w:numId w:val="1"/>
+        </w:numPr>
+      </w:pPr>
+      <w:r>
+        <w:t>Click on “</w:t>
+      </w:r>
+      <w:r>
+        <w:t>Configure</w:t>
+      </w:r>
+      <w:r>
+        <w:t xml:space="preserve"> action”</w:t>
+      </w:r>
+    </w:p>
+    <w:p>
+      <w:pPr>
+        <w:pStyle w:val="ListParagraph"/>
+        <w:numPr>
+          <w:ilvl w:val="0"/>
+          <w:numId w:val="1"/>
+        </w:numPr>
+      </w:pPr>
+      <w:r>
+        <w:t>Select “</w:t>
+      </w:r>
+      <w:r>
+        <w:t>Invoke a Lambda function passing the message data</w:t>
+      </w:r>
+      <w:r>
+        <w:t>”</w:t>
+      </w:r>
+    </w:p>
+    <w:p>
+      <w:pPr>
+        <w:pStyle w:val="ListParagraph"/>
+        <w:numPr>
+          <w:ilvl w:val="0"/>
+          <w:numId w:val="1"/>
+        </w:numPr>
+      </w:pPr>
+      <w:r>
+        <w:t>Click on “Create a new resource”</w:t>
+      </w:r>
+      <w:r>
+        <w:t xml:space="preserve">  # will take you to new browser </w:t>
+      </w:r>
+      <w:r>
+        <w:t>tab</w:t>
+      </w:r>
+    </w:p>
+    <w:p>
+      <w:pPr>
+        <w:pStyle w:val="ListParagraph"/>
+        <w:numPr>
+          <w:ilvl w:val="0"/>
+          <w:numId w:val="1"/>
+        </w:numPr>
+      </w:pPr>
+      <w:r>
+        <w:t>Select “Blank Function”</w:t>
+      </w:r>
+    </w:p>
+    <w:p>
+      <w:pPr>
+        <w:pStyle w:val="ListParagraph"/>
+        <w:numPr>
+          <w:ilvl w:val="0"/>
+          <w:numId w:val="1"/>
+        </w:numPr>
+      </w:pPr>
+      <w:r>
+        <w:t>Click on dotted box and Select “AWS IoT”</w:t>
+      </w:r>
+    </w:p>
+    <w:p>
+      <w:pPr>
+        <w:pStyle w:val="ListParagraph"/>
+        <w:numPr>
+          <w:ilvl w:val="0"/>
+          <w:numId w:val="1"/>
+        </w:numPr>
+      </w:pPr>
+      <w:r>
+        <w:t>IoT Type</w:t>
+      </w:r>
+      <w:r>
+        <w:t xml:space="preserve"> Pull down</w:t>
+      </w:r>
+      <w:r>
+        <w:t>: Custom IoT Rule</w:t>
+      </w:r>
+    </w:p>
+    <w:p>
+      <w:pPr>
+        <w:pStyle w:val="ListParagraph"/>
+        <w:numPr>
+          <w:ilvl w:val="0"/>
+          <w:numId w:val="1"/>
+        </w:numPr>
+      </w:pPr>
+      <w:r>
+        <w:t xml:space="preserve">Rule name: </w:t>
+      </w:r>
+      <w:r>
+        <w:t xml:space="preserve"> &lt;</w:t>
+      </w:r>
+      <w:r>
+        <w:t>myiotdevice_</w:t>
+      </w:r>
+      <w:r>
+        <w:t>rule</w:t>
+      </w:r>
+      <w:r>
+        <w:t>&gt;</w:t>
+      </w:r>
+      <w:r>
+        <w:t xml:space="preserve">  </w:t>
+      </w:r>
+      <w:r>
+        <w:t xml:space="preserve"> </w:t>
+      </w:r>
+      <w:r>
+        <w:t xml:space="preserve"># enter </w:t>
+      </w:r>
+      <w:r>
+        <w:t xml:space="preserve">complete </w:t>
+      </w:r>
+      <w:r>
+        <w:t>rule name before fields will auto populate</w:t>
+      </w:r>
+    </w:p>
+    <w:p>
+      <w:pPr>
+        <w:pStyle w:val="ListParagraph"/>
+        <w:numPr>
+          <w:ilvl w:val="0"/>
+          <w:numId w:val="1"/>
+        </w:numPr>
+      </w:pPr>
+      <w:r>
+        <w:t>Enable trigger:  click on checkbox to enable</w:t>
+      </w:r>
+    </w:p>
+    <w:p>
+      <w:pPr>
+        <w:pStyle w:val="ListParagraph"/>
+        <w:numPr>
+          <w:ilvl w:val="0"/>
+          <w:numId w:val="1"/>
+        </w:numPr>
+      </w:pPr>
+      <w:r>
+        <w:t>Next</w:t>
+      </w:r>
+    </w:p>
+    <w:p>
+      <w:pPr>
+        <w:pStyle w:val="ListParagraph"/>
+        <w:numPr>
+          <w:ilvl w:val="0"/>
+          <w:numId w:val="1"/>
+        </w:numPr>
+      </w:pPr>
+      <w:r>
+        <w:t>Name: &lt;</w:t>
+      </w:r>
+      <w:r>
+        <w:t>myiotdevice_lambda</w:t>
+      </w:r>
+      <w:r>
+        <w:t>&gt;</w:t>
+      </w:r>
+    </w:p>
+    <w:p>
+      <w:pPr>
+        <w:pStyle w:val="ListParagraph"/>
+        <w:numPr>
+          <w:ilvl w:val="0"/>
+          <w:numId w:val="1"/>
+        </w:numPr>
+      </w:pPr>
+      <w:r>
         <w:lastRenderedPageBreak/>
+        <w:t>Runtime: Node.js 6.10</w:t>
+      </w:r>
+    </w:p>
+    <w:p>
+      <w:pPr>
+        <w:pStyle w:val="ListParagraph"/>
+        <w:numPr>
+          <w:ilvl w:val="0"/>
+          <w:numId w:val="1"/>
+        </w:numPr>
+      </w:pPr>
+      <w:r>
+        <w:t>Code entry type: Edit code inline</w:t>
+      </w:r>
+    </w:p>
+    <w:p>
+      <w:pPr>
+        <w:pStyle w:val="ListParagraph"/>
+        <w:numPr>
+          <w:ilvl w:val="0"/>
+          <w:numId w:val="1"/>
+        </w:numPr>
+      </w:pPr>
+      <w:r>
+        <w:t>Cut and Paste lambda.js from project into code pane.</w:t>
+      </w:r>
+    </w:p>
+    <w:p>
+      <w:pPr>
+        <w:pStyle w:val="ListParagraph"/>
+        <w:numPr>
+          <w:ilvl w:val="0"/>
+          <w:numId w:val="1"/>
+        </w:numPr>
+      </w:pPr>
+      <w:r>
+        <w:t xml:space="preserve">Update lambda.js </w:t>
+      </w:r>
+      <w:r>
+        <w:t xml:space="preserve">variable </w:t>
+      </w:r>
+      <w:r>
+        <w:t>endpointAddress</w:t>
+      </w:r>
+      <w:r>
+        <w:t xml:space="preserve">:  </w:t>
+      </w:r>
+      <w:r>
+        <w:t>CUSTOMER_SPECIFIC_ENDPOINT</w:t>
+      </w:r>
+    </w:p>
+    <w:p>
+      <w:pPr>
+        <w:pStyle w:val="ListParagraph"/>
+        <w:numPr>
+          <w:ilvl w:val="0"/>
+          <w:numId w:val="1"/>
+        </w:numPr>
+      </w:pPr>
+      <w:r>
+        <w:t xml:space="preserve">Update lambda.js </w:t>
+      </w:r>
+      <w:r>
+        <w:t xml:space="preserve">variable </w:t>
+      </w:r>
+      <w:r>
+        <w:t>thingName: &lt;</w:t>
+      </w:r>
+      <w:r>
+        <w:t>myiotdevice</w:t>
+      </w:r>
+      <w:r>
+        <w:t>&gt;</w:t>
+      </w:r>
+    </w:p>
+    <w:p>
+      <w:pPr>
+        <w:pStyle w:val="ListParagraph"/>
+        <w:numPr>
+          <w:ilvl w:val="0"/>
+          <w:numId w:val="1"/>
+        </w:numPr>
+      </w:pPr>
+      <w:r>
+        <w:t xml:space="preserve">Lambda function handler and role: </w:t>
+      </w:r>
+      <w:r>
+        <w:t>Role: Create a custom</w:t>
+      </w:r>
+      <w:r>
+        <w:t xml:space="preserve"> </w:t>
+      </w:r>
+      <w:r>
+        <w:t xml:space="preserve"> role</w:t>
+      </w:r>
+      <w:r>
+        <w:t xml:space="preserve">  # will take you to a new browser tab</w:t>
+      </w:r>
+    </w:p>
+    <w:p>
+      <w:pPr>
+        <w:pStyle w:val="ListParagraph"/>
+        <w:numPr>
+          <w:ilvl w:val="0"/>
+          <w:numId w:val="1"/>
+        </w:numPr>
+      </w:pPr>
+      <w:r>
+        <w:t>Role name: &lt;</w:t>
+      </w:r>
+      <w:r>
+        <w:t>myiotdevice_role_lambda</w:t>
+      </w:r>
+      <w:r>
+        <w:t>&gt;</w:t>
+      </w:r>
+    </w:p>
+    <w:p>
+      <w:pPr>
+        <w:pStyle w:val="ListParagraph"/>
+        <w:numPr>
+          <w:ilvl w:val="0"/>
+          <w:numId w:val="1"/>
+        </w:numPr>
+      </w:pPr>
+      <w:r>
+        <w:t>Allow</w:t>
+      </w:r>
+    </w:p>
+    <w:p>
+      <w:pPr>
+        <w:pStyle w:val="ListParagraph"/>
+        <w:numPr>
+          <w:ilvl w:val="0"/>
+          <w:numId w:val="1"/>
+        </w:numPr>
+      </w:pPr>
+      <w:r>
+        <w:t>Back on AWS IoT</w:t>
+      </w:r>
+      <w:r>
+        <w:t xml:space="preserve"> “Configure function” browser tab</w:t>
+      </w:r>
+    </w:p>
+    <w:p>
+      <w:pPr>
+        <w:pStyle w:val="ListParagraph"/>
+        <w:numPr>
+          <w:ilvl w:val="0"/>
+          <w:numId w:val="1"/>
+        </w:numPr>
+      </w:pPr>
+      <w:r>
+        <w:t>Advanced Settings: Timeout: 10 secs</w:t>
+      </w:r>
+    </w:p>
+    <w:p>
+      <w:pPr>
+        <w:pStyle w:val="ListParagraph"/>
+        <w:numPr>
+          <w:ilvl w:val="0"/>
+          <w:numId w:val="1"/>
+        </w:numPr>
+      </w:pPr>
+      <w:r>
+        <w:t>Next</w:t>
+      </w:r>
+    </w:p>
+    <w:p>
+      <w:pPr>
+        <w:pStyle w:val="ListParagraph"/>
+        <w:numPr>
+          <w:ilvl w:val="0"/>
+          <w:numId w:val="1"/>
+        </w:numPr>
+      </w:pPr>
+      <w:r>
+        <w:t>Click on “Create function”</w:t>
+      </w:r>
+    </w:p>
+    <w:p>
+      <w:pPr>
+        <w:pStyle w:val="ListParagraph"/>
+        <w:numPr>
+          <w:ilvl w:val="0"/>
+          <w:numId w:val="1"/>
+        </w:numPr>
+      </w:pPr>
+      <w:r>
+        <w:t>Back on AWS IoT</w:t>
+      </w:r>
+      <w:r>
+        <w:t xml:space="preserve"> “Configure </w:t>
+      </w:r>
+      <w:r>
+        <w:t>action</w:t>
+      </w:r>
+      <w:r>
+        <w:t xml:space="preserve">” browser tab </w:t>
+      </w:r>
+      <w:r>
+        <w:t xml:space="preserve">click “refresh” icon between </w:t>
+      </w:r>
+      <w:r>
+        <w:t xml:space="preserve">“Function name” </w:t>
+      </w:r>
+      <w:r>
+        <w:t>and “Create a new resource”</w:t>
+      </w:r>
+    </w:p>
+    <w:p>
+      <w:pPr>
+        <w:pStyle w:val="ListParagraph"/>
+        <w:numPr>
+          <w:ilvl w:val="0"/>
+          <w:numId w:val="1"/>
+        </w:numPr>
+      </w:pPr>
+      <w:r>
+        <w:t>Using “Function name” pull down, Select &lt;</w:t>
+      </w:r>
+      <w:r>
+        <w:t xml:space="preserve"> </w:t>
+      </w:r>
+      <w:r>
+        <w:t>myiotdevice_role_lambda</w:t>
+      </w:r>
+      <w:r>
+        <w:t xml:space="preserve"> </w:t>
+      </w:r>
+      <w:r>
+        <w:t>&gt;</w:t>
+      </w:r>
+    </w:p>
+    <w:p>
+      <w:pPr>
+        <w:pStyle w:val="ListParagraph"/>
+        <w:numPr>
+          <w:ilvl w:val="0"/>
+          <w:numId w:val="1"/>
+        </w:numPr>
+      </w:pPr>
+      <w:r>
+        <w:t>Click on “Add action”</w:t>
+      </w:r>
+    </w:p>
+    <w:p>
+      <w:pPr>
+        <w:pStyle w:val="Heading1"/>
+      </w:pPr>
+      <w:r>
+        <w:t>Update AWS IAM Lambda Roles</w:t>
+      </w:r>
+    </w:p>
+    <w:p>
+      <w:pPr>
+        <w:pStyle w:val="ListParagraph"/>
+        <w:numPr>
+          <w:ilvl w:val="0"/>
+          <w:numId w:val="1"/>
+        </w:numPr>
+      </w:pPr>
+      <w:r>
+        <w:t xml:space="preserve">Update </w:t>
+      </w:r>
+      <w:r>
+        <w:t>IAM/</w:t>
+      </w:r>
+      <w:r>
+        <w:t>Roles/</w:t>
+      </w:r>
+      <w:r>
+        <w:t>&lt;</w:t>
+      </w:r>
+      <w:r>
+        <w:t xml:space="preserve"> myiotdevice_role_lambda </w:t>
+      </w:r>
+      <w:r>
+        <w:t>&gt;</w:t>
+      </w:r>
+    </w:p>
+    <w:p>
+      <w:pPr>
+        <w:pStyle w:val="ListParagraph"/>
+        <w:numPr>
+          <w:ilvl w:val="0"/>
+          <w:numId w:val="1"/>
+        </w:numPr>
+      </w:pPr>
+      <w:r>
+        <w:t>Attach Policy/</w:t>
+      </w:r>
+      <w:r>
+        <w:t>AWSIoTFu</w:t>
+      </w:r>
+      <w:r>
+        <w:t>llAccess</w:t>
+      </w:r>
+    </w:p>
+    <w:p>
+      <w:pPr>
+        <w:pStyle w:val="Heading1"/>
+      </w:pPr>
+      <w:r>
+        <w:t>Test &lt;</w:t>
+      </w:r>
+      <w:r>
+        <w:t>myiotdevice</w:t>
+      </w:r>
+      <w:r>
+        <w:t>_</w:t>
+      </w:r>
+      <w:r>
+        <w:t>r</w:t>
+      </w:r>
+      <w:r>
+        <w:t>ule</w:t>
+      </w:r>
+      <w:r>
+        <w:t>&gt; Lambda function</w:t>
+      </w:r>
+    </w:p>
+    <w:p>
+      <w:pPr>
+        <w:pStyle w:val="ListParagraph"/>
+        <w:numPr>
+          <w:ilvl w:val="0"/>
+          <w:numId w:val="1"/>
+        </w:numPr>
+      </w:pPr>
+      <w:r>
+        <w:t xml:space="preserve">Using Android Application Open Window and then set Temperature </w:t>
+      </w:r>
+      <w:r>
+        <w:t xml:space="preserve">&gt;  72 </w:t>
+      </w:r>
+      <w:r>
+        <w:t>Degrees</w:t>
+      </w:r>
+    </w:p>
+    <w:p>
+      <w:pPr>
+        <w:pStyle w:val="Heading1"/>
+      </w:pPr>
+      <w:r>
+        <w:t>Create AWS IoT Device Rule Elastic</w:t>
+      </w:r>
+      <w:r>
+        <w:t>s</w:t>
+      </w:r>
+      <w:r>
+        <w:t>earch</w:t>
+      </w:r>
+    </w:p>
+    <w:p>
+      <w:pPr>
+        <w:pStyle w:val="ListParagraph"/>
+        <w:numPr>
+          <w:ilvl w:val="0"/>
+          <w:numId w:val="1"/>
+        </w:numPr>
+      </w:pPr>
+      <w:r>
+        <w:t>AWS IoT/</w:t>
+      </w:r>
+      <w:r>
+        <w:t>Rules/&lt;</w:t>
+      </w:r>
+      <w:r>
+        <w:t>myiotdevice</w:t>
+      </w:r>
+      <w:r>
+        <w:t>_rule</w:t>
+      </w:r>
+      <w:r>
+        <w:t>&gt;</w:t>
+      </w:r>
+    </w:p>
+    <w:p>
+      <w:pPr>
+        <w:pStyle w:val="ListParagraph"/>
+        <w:numPr>
+          <w:ilvl w:val="0"/>
+          <w:numId w:val="1"/>
+        </w:numPr>
+      </w:pPr>
+      <w:r>
+        <w:t>Click on “Add action”</w:t>
+      </w:r>
+    </w:p>
+    <w:p>
+      <w:pPr>
+        <w:pStyle w:val="ListParagraph"/>
+        <w:numPr>
+          <w:ilvl w:val="0"/>
+          <w:numId w:val="1"/>
+        </w:numPr>
+      </w:pPr>
+      <w:r>
+        <w:t>Select “</w:t>
+      </w:r>
+      <w:r>
+        <w:t>Send messages to the Amazon Elasticsearch Service</w:t>
+      </w:r>
+      <w:r>
+        <w:t>”</w:t>
+      </w:r>
+    </w:p>
+    <w:p>
+      <w:pPr>
+        <w:pStyle w:val="ListParagraph"/>
+        <w:numPr>
+          <w:ilvl w:val="0"/>
+          <w:numId w:val="1"/>
+        </w:numPr>
+      </w:pPr>
+      <w:r>
         <w:t>Click on “Configure action”</w:t>
       </w:r>
     </w:p>
@@ -457,34 +1490,25 @@
         </w:numPr>
       </w:pPr>
       <w:r>
-        <w:t>Click on “Create a new resource”</w:t>
-      </w:r>
-      <w:r>
-        <w:t xml:space="preserve">  # this will open a new browser tab</w:t>
-      </w:r>
-    </w:p>
-    <w:p>
-      <w:pPr>
-        <w:pStyle w:val="ListParagraph"/>
-        <w:numPr>
-          <w:ilvl w:val="0"/>
-          <w:numId w:val="1"/>
-        </w:numPr>
-      </w:pPr>
-      <w:r>
-        <w:t>Clock on “Create bucket”</w:t>
-      </w:r>
-    </w:p>
-    <w:p>
-      <w:pPr>
-        <w:pStyle w:val="ListParagraph"/>
-        <w:numPr>
-          <w:ilvl w:val="0"/>
-          <w:numId w:val="1"/>
-        </w:numPr>
-      </w:pPr>
-      <w:r>
-        <w:t>Bucket Name:  &lt;</w:t>
+        <w:t xml:space="preserve">Click on “Create new </w:t>
+      </w:r>
+      <w:r>
+        <w:t>domain</w:t>
+      </w:r>
+      <w:r>
+        <w:t>”</w:t>
+      </w:r>
+    </w:p>
+    <w:p>
+      <w:pPr>
+        <w:pStyle w:val="ListParagraph"/>
+        <w:numPr>
+          <w:ilvl w:val="0"/>
+          <w:numId w:val="1"/>
+        </w:numPr>
+      </w:pPr>
+      <w:r>
+        <w:t>Elasticsearch domain name: &lt;</w:t>
       </w:r>
       <w:r>
         <w:t>myiotdevice</w:t>
@@ -493,16 +1517,10 @@
         <w:t>-</w:t>
       </w:r>
       <w:r>
-        <w:t>s3</w:t>
-      </w:r>
-      <w:r>
-        <w:t>-</w:t>
-      </w:r>
-      <w:r>
-        <w:t>bucket&gt;  # must be lowercase</w:t>
-      </w:r>
-      <w:r>
-        <w:t>, only allows underscores</w:t>
+        <w:t>es&gt;  # must be lowercase</w:t>
+      </w:r>
+      <w:r>
+        <w:t>, no underscores allowed</w:t>
       </w:r>
     </w:p>
     <w:p>
@@ -526,6 +1544,30 @@
         </w:numPr>
       </w:pPr>
       <w:r>
+        <w:t>Instance count: 1</w:t>
+      </w:r>
+    </w:p>
+    <w:p>
+      <w:pPr>
+        <w:pStyle w:val="ListParagraph"/>
+        <w:numPr>
+          <w:ilvl w:val="0"/>
+          <w:numId w:val="1"/>
+        </w:numPr>
+      </w:pPr>
+      <w:r>
+        <w:t>Instance type: t2.small.elasticsearch</w:t>
+      </w:r>
+    </w:p>
+    <w:p>
+      <w:pPr>
+        <w:pStyle w:val="ListParagraph"/>
+        <w:numPr>
+          <w:ilvl w:val="0"/>
+          <w:numId w:val="1"/>
+        </w:numPr>
+      </w:pPr>
+      <w:r>
         <w:t>Next</w:t>
       </w:r>
     </w:p>
@@ -538,6 +1580,30 @@
         </w:numPr>
       </w:pPr>
       <w:r>
+        <w:t>Set up access policy: Select a template:  allow open access to the domain</w:t>
+      </w:r>
+    </w:p>
+    <w:p>
+      <w:pPr>
+        <w:pStyle w:val="ListParagraph"/>
+        <w:numPr>
+          <w:ilvl w:val="0"/>
+          <w:numId w:val="1"/>
+        </w:numPr>
+      </w:pPr>
+      <w:r>
+        <w:t>Confirm “Policy Risk Statement”</w:t>
+      </w:r>
+    </w:p>
+    <w:p>
+      <w:pPr>
+        <w:pStyle w:val="ListParagraph"/>
+        <w:numPr>
+          <w:ilvl w:val="0"/>
+          <w:numId w:val="1"/>
+        </w:numPr>
+      </w:pPr>
+      <w:r>
         <w:t>Next</w:t>
       </w:r>
     </w:p>
@@ -550,64 +1616,167 @@
         </w:numPr>
       </w:pPr>
       <w:r>
-        <w:t>Click on “Create bucket”</w:t>
-      </w:r>
-    </w:p>
-    <w:p>
-      <w:pPr>
-        <w:pStyle w:val="ListParagraph"/>
-        <w:numPr>
-          <w:ilvl w:val="0"/>
-          <w:numId w:val="1"/>
-        </w:numPr>
-      </w:pPr>
-      <w:r>
-        <w:t>Back on AWS IoT</w:t>
-      </w:r>
-      <w:r>
-        <w:t xml:space="preserve"> “Configure action” browser tab </w:t>
-      </w:r>
-      <w:r>
-        <w:t>click “refresh”</w:t>
+        <w:lastRenderedPageBreak/>
+        <w:t>Click on “Confirm”</w:t>
+      </w:r>
+    </w:p>
+    <w:p>
+      <w:pPr>
+        <w:pStyle w:val="ListParagraph"/>
+        <w:numPr>
+          <w:ilvl w:val="0"/>
+          <w:numId w:val="1"/>
+        </w:numPr>
+      </w:pPr>
+      <w:r>
+        <w:t xml:space="preserve">Domain status: </w:t>
+      </w:r>
+      <w:r>
+        <w:t>loading #</w:t>
       </w:r>
       <w:r>
         <w:t xml:space="preserve"> </w:t>
       </w:r>
       <w:r>
-        <w:t xml:space="preserve">icon </w:t>
-      </w:r>
-      <w:r>
-        <w:t>between S3 bucket and “Create a new resource”</w:t>
-      </w:r>
-    </w:p>
-    <w:p>
-      <w:pPr>
-        <w:pStyle w:val="ListParagraph"/>
-        <w:numPr>
-          <w:ilvl w:val="0"/>
-          <w:numId w:val="1"/>
-        </w:numPr>
-      </w:pPr>
-      <w:r>
-        <w:t>Using S3 bucket pull down, Select &lt;</w:t>
+        <w:t xml:space="preserve">allow </w:t>
+      </w:r>
+      <w:r>
+        <w:t>complet</w:t>
+      </w:r>
+      <w:r>
+        <w:t xml:space="preserve">ion </w:t>
+      </w:r>
+      <w:r>
+        <w:t xml:space="preserve">before </w:t>
+      </w:r>
+      <w:r>
+        <w:t>proceeding</w:t>
+      </w:r>
+      <w:r>
+        <w:t>;</w:t>
+      </w:r>
+      <w:r>
+        <w:t xml:space="preserve"> note it takes a few minutes!</w:t>
+      </w:r>
+    </w:p>
+    <w:p>
+      <w:pPr>
+        <w:pStyle w:val="ListParagraph"/>
+        <w:numPr>
+          <w:ilvl w:val="0"/>
+          <w:numId w:val="1"/>
+        </w:numPr>
+      </w:pPr>
+      <w:r>
+        <w:t xml:space="preserve">Back on </w:t>
+      </w:r>
+      <w:r>
+        <w:t xml:space="preserve">AWS IoT </w:t>
+      </w:r>
+      <w:r>
+        <w:t xml:space="preserve">“Configure action” browser tab click </w:t>
+      </w:r>
+      <w:r>
+        <w:t>“r</w:t>
+      </w:r>
+      <w:r>
+        <w:t>efresh</w:t>
+      </w:r>
+      <w:r>
+        <w:t xml:space="preserve">” </w:t>
+      </w:r>
+      <w:r>
+        <w:t>between Domain name and “Create a new resource”</w:t>
+      </w:r>
+    </w:p>
+    <w:p>
+      <w:pPr>
+        <w:pStyle w:val="ListParagraph"/>
+        <w:numPr>
+          <w:ilvl w:val="0"/>
+          <w:numId w:val="1"/>
+        </w:numPr>
+      </w:pPr>
+      <w:r>
+        <w:t>Using Domain name pull down, Select &lt;</w:t>
       </w:r>
       <w:r>
         <w:t>myiotdevice</w:t>
       </w:r>
       <w:r>
-        <w:t xml:space="preserve">_s3_bucket&gt; </w:t>
-      </w:r>
-    </w:p>
-    <w:p>
-      <w:pPr>
-        <w:pStyle w:val="ListParagraph"/>
-        <w:numPr>
-          <w:ilvl w:val="0"/>
-          <w:numId w:val="1"/>
-        </w:numPr>
-      </w:pPr>
-      <w:r>
-        <w:t>Key:  ${topic()}/${timestamp()}.txt</w:t>
+        <w:t xml:space="preserve">-es&gt; </w:t>
+      </w:r>
+    </w:p>
+    <w:p>
+      <w:pPr>
+        <w:pStyle w:val="ListParagraph"/>
+        <w:numPr>
+          <w:ilvl w:val="0"/>
+          <w:numId w:val="1"/>
+        </w:numPr>
+      </w:pPr>
+      <w:r>
+        <w:t>Be sure Endpoint is pre-populated before continuing</w:t>
+      </w:r>
+    </w:p>
+    <w:p>
+      <w:pPr>
+        <w:pStyle w:val="ListParagraph"/>
+        <w:numPr>
+          <w:ilvl w:val="0"/>
+          <w:numId w:val="1"/>
+        </w:numPr>
+      </w:pPr>
+      <w:r>
+        <w:t xml:space="preserve">Id: </w:t>
+      </w:r>
+      <w:r>
+        <w:t>${newuuid()}</w:t>
+      </w:r>
+    </w:p>
+    <w:p>
+      <w:pPr>
+        <w:pStyle w:val="ListParagraph"/>
+        <w:numPr>
+          <w:ilvl w:val="0"/>
+          <w:numId w:val="1"/>
+        </w:numPr>
+      </w:pPr>
+      <w:r>
+        <w:t>Index: &lt;</w:t>
+      </w:r>
+      <w:r>
+        <w:t>myiotdevice</w:t>
+      </w:r>
+      <w:r>
+        <w:t>s</w:t>
+      </w:r>
+      <w:r>
+        <w:t>&gt;</w:t>
+      </w:r>
+    </w:p>
+    <w:p>
+      <w:pPr>
+        <w:pStyle w:val="ListParagraph"/>
+        <w:numPr>
+          <w:ilvl w:val="0"/>
+          <w:numId w:val="1"/>
+        </w:numPr>
+      </w:pPr>
+      <w:r>
+        <w:t>Type: &lt;</w:t>
+      </w:r>
+      <w:r>
+        <w:t xml:space="preserve"> </w:t>
+      </w:r>
+      <w:r>
+        <w:t>myiotdevices</w:t>
+      </w:r>
+      <w:r>
+        <w:t xml:space="preserve"> </w:t>
+      </w:r>
+      <w:r>
+        <w:t>&gt;</w:t>
       </w:r>
     </w:p>
     <w:p>
@@ -631,10 +1800,13 @@
         </w:numPr>
       </w:pPr>
       <w:r>
-        <w:t>IAM Role name: &lt;</w:t>
-      </w:r>
-      <w:r>
-        <w:t>myiotdevice_role_s3</w:t>
+        <w:t>Enter &lt;</w:t>
+      </w:r>
+      <w:r>
+        <w:t>myiotdevice</w:t>
+      </w:r>
+      <w:r>
+        <w:t>_role_es</w:t>
       </w:r>
       <w:r>
         <w:t>&gt;</w:t>
@@ -649,37 +1821,31 @@
         </w:numPr>
       </w:pPr>
       <w:r>
-        <w:t>Click on “Create a new role”</w:t>
-      </w:r>
-    </w:p>
-    <w:p>
-      <w:pPr>
-        <w:pStyle w:val="ListParagraph"/>
-        <w:numPr>
-          <w:ilvl w:val="0"/>
-          <w:numId w:val="1"/>
-        </w:numPr>
-      </w:pPr>
-      <w:r>
-        <w:t>Using IAM role name pull down, Select &lt;</w:t>
+        <w:t>Enter Create</w:t>
+      </w:r>
+    </w:p>
+    <w:p>
+      <w:pPr>
+        <w:pStyle w:val="ListParagraph"/>
+        <w:numPr>
+          <w:ilvl w:val="0"/>
+          <w:numId w:val="1"/>
+        </w:numPr>
+      </w:pPr>
+      <w:r>
+        <w:t xml:space="preserve">Using IAM role name pull down, Select </w:t>
+      </w:r>
+      <w:r>
+        <w:t>&lt;</w:t>
       </w:r>
       <w:r>
         <w:t>myiotdevice</w:t>
       </w:r>
       <w:r>
-        <w:t>_</w:t>
-      </w:r>
-      <w:r>
-        <w:t>r</w:t>
-      </w:r>
-      <w:r>
-        <w:t>ole_</w:t>
-      </w:r>
-      <w:r>
-        <w:t>s</w:t>
-      </w:r>
-      <w:r>
-        <w:t>3&gt;</w:t>
+        <w:t>_role_</w:t>
+      </w:r>
+      <w:r>
+        <w:t>es&gt;</w:t>
       </w:r>
     </w:p>
     <w:p>
@@ -708,29 +1874,102 @@
     </w:p>
     <w:p>
       <w:pPr>
-        <w:pStyle w:val="ListParagraph"/>
-        <w:numPr>
-          <w:ilvl w:val="0"/>
-          <w:numId w:val="1"/>
-        </w:numPr>
-      </w:pPr>
-      <w:r>
-        <w:t>Back on AWS IoT</w:t>
-      </w:r>
-      <w:r>
-        <w:t xml:space="preserve"> “Create a rule” browser</w:t>
+        <w:pStyle w:val="Heading1"/>
+      </w:pPr>
+      <w:r>
+        <w:t>Update AWS IAM ES Roles</w:t>
+      </w:r>
+    </w:p>
+    <w:p>
+      <w:pPr>
+        <w:pStyle w:val="ListParagraph"/>
+        <w:numPr>
+          <w:ilvl w:val="0"/>
+          <w:numId w:val="1"/>
+        </w:numPr>
+      </w:pPr>
+      <w:r>
+        <w:t xml:space="preserve">Update </w:t>
+      </w:r>
+      <w:r>
+        <w:t>IAM/</w:t>
+      </w:r>
+      <w:r>
+        <w:t>Roles/&lt;</w:t>
+      </w:r>
+      <w:r>
+        <w:t>myiotdevice</w:t>
+      </w:r>
+      <w:r>
+        <w:t xml:space="preserve">-es&gt; </w:t>
+      </w:r>
+    </w:p>
+    <w:p>
+      <w:pPr>
+        <w:pStyle w:val="ListParagraph"/>
+        <w:numPr>
+          <w:ilvl w:val="0"/>
+          <w:numId w:val="1"/>
+        </w:numPr>
+      </w:pPr>
+      <w:r>
+        <w:t>Attach Policy/AWSIoTFullAccess</w:t>
+      </w:r>
+    </w:p>
+    <w:p>
+      <w:pPr>
+        <w:pStyle w:val="Heading1"/>
+      </w:pPr>
+      <w:r>
+        <w:t>Access Elasticsearch dashboard</w:t>
+      </w:r>
+    </w:p>
+    <w:p>
+      <w:pPr>
+        <w:pStyle w:val="ListParagraph"/>
+        <w:numPr>
+          <w:ilvl w:val="0"/>
+          <w:numId w:val="1"/>
+        </w:numPr>
+      </w:pPr>
+      <w:r>
+        <w:t>AWS Elasticsearch/Dashboards</w:t>
+      </w:r>
+    </w:p>
+    <w:p>
+      <w:pPr>
+        <w:pStyle w:val="ListParagraph"/>
+        <w:numPr>
+          <w:ilvl w:val="0"/>
+          <w:numId w:val="1"/>
+        </w:numPr>
+      </w:pPr>
+      <w:r>
+        <w:t>Click on &lt;</w:t>
+      </w:r>
+      <w:r>
+        <w:t>myiotdevice</w:t>
+      </w:r>
+      <w:r>
+        <w:t>-es&gt;</w:t>
       </w:r>
       <w:r>
         <w:t xml:space="preserve"> </w:t>
       </w:r>
-      <w:r>
-        <w:t>tab click on “</w:t>
-      </w:r>
-      <w:r>
-        <w:t>C</w:t>
-      </w:r>
-      <w:r>
-        <w:t>reate rule”</w:t>
+    </w:p>
+    <w:p>
+      <w:pPr>
+        <w:pStyle w:val="ListParagraph"/>
+        <w:numPr>
+          <w:ilvl w:val="0"/>
+          <w:numId w:val="1"/>
+        </w:numPr>
+      </w:pPr>
+      <w:r>
+        <w:t>Click on Kibana</w:t>
+      </w:r>
+      <w:r>
+        <w:t xml:space="preserve"> endpoint</w:t>
       </w:r>
     </w:p>
     <w:p>
@@ -738,46 +1977,40 @@
         <w:pStyle w:val="Heading1"/>
       </w:pPr>
       <w:r>
-        <w:t>Update AWS IAM S3 Roles</w:t>
-      </w:r>
-    </w:p>
-    <w:p>
-      <w:pPr>
-        <w:pStyle w:val="ListParagraph"/>
-        <w:numPr>
-          <w:ilvl w:val="0"/>
-          <w:numId w:val="1"/>
-        </w:numPr>
-      </w:pPr>
-      <w:r>
-        <w:t>Update Roles/</w:t>
-      </w:r>
-      <w:r>
-        <w:t>&lt;my</w:t>
-      </w:r>
-      <w:r>
-        <w:t>iotdevice</w:t>
-      </w:r>
-      <w:r>
-        <w:t>_role_s3</w:t>
-      </w:r>
-      <w:r>
-        <w:t>&gt;</w:t>
-      </w:r>
-    </w:p>
-    <w:p>
-      <w:pPr>
-        <w:pStyle w:val="ListParagraph"/>
-        <w:numPr>
-          <w:ilvl w:val="0"/>
-          <w:numId w:val="1"/>
-        </w:numPr>
-      </w:pPr>
-      <w:r>
-        <w:t>Attach Policy/</w:t>
-      </w:r>
-      <w:r>
-        <w:t>AWSIoTFullAccess</w:t>
+        <w:t>Test &lt;myiotdevice-es&gt; Elasticsearch</w:t>
+      </w:r>
+    </w:p>
+    <w:p>
+      <w:pPr>
+        <w:pStyle w:val="ListParagraph"/>
+        <w:numPr>
+          <w:ilvl w:val="0"/>
+          <w:numId w:val="1"/>
+        </w:numPr>
+      </w:pPr>
+      <w:r>
+        <w:t xml:space="preserve">Send a few packets through </w:t>
+      </w:r>
+      <w:r>
+        <w:t xml:space="preserve">to </w:t>
+      </w:r>
+      <w:r>
+        <w:t xml:space="preserve">AWS IoT via </w:t>
+      </w:r>
+      <w:r>
+        <w:t xml:space="preserve">the </w:t>
+      </w:r>
+      <w:r>
+        <w:t>Mobile</w:t>
+      </w:r>
+      <w:r>
+        <w:t xml:space="preserve"> Application</w:t>
+      </w:r>
+      <w:r>
+        <w:t xml:space="preserve"> so Elasticsearch has some records</w:t>
+      </w:r>
+      <w:r>
+        <w:t xml:space="preserve"> to work with.</w:t>
       </w:r>
     </w:p>
     <w:p>
@@ -785,1127 +2018,6 @@
         <w:pStyle w:val="Heading1"/>
       </w:pPr>
       <w:r>
-        <w:t>Test &lt;</w:t>
-      </w:r>
-      <w:r>
-        <w:t>myiotdevice</w:t>
-      </w:r>
-      <w:r>
-        <w:t>_</w:t>
-      </w:r>
-      <w:r>
-        <w:t>r</w:t>
-      </w:r>
-      <w:r>
-        <w:t>ule</w:t>
-      </w:r>
-      <w:r>
-        <w:t xml:space="preserve">&gt; S3 </w:t>
-      </w:r>
-      <w:r>
-        <w:t>b</w:t>
-      </w:r>
-      <w:r>
-        <w:t>ucket</w:t>
-      </w:r>
-    </w:p>
-    <w:p>
-      <w:pPr>
-        <w:pStyle w:val="Heading1"/>
-      </w:pPr>
-      <w:r>
-        <w:t>Create AWS IoT Device Rule Lambda</w:t>
-      </w:r>
-    </w:p>
-    <w:p>
-      <w:pPr>
-        <w:pStyle w:val="ListParagraph"/>
-        <w:numPr>
-          <w:ilvl w:val="0"/>
-          <w:numId w:val="1"/>
-        </w:numPr>
-      </w:pPr>
-      <w:r>
-        <w:t>Rules/&lt;</w:t>
-      </w:r>
-      <w:r>
-        <w:t>myiotdevice</w:t>
-      </w:r>
-      <w:r>
-        <w:t>&gt;</w:t>
-      </w:r>
-    </w:p>
-    <w:p>
-      <w:pPr>
-        <w:pStyle w:val="ListParagraph"/>
-        <w:numPr>
-          <w:ilvl w:val="0"/>
-          <w:numId w:val="1"/>
-        </w:numPr>
-      </w:pPr>
-      <w:r>
-        <w:t>Click on “Add action”</w:t>
-      </w:r>
-    </w:p>
-    <w:p>
-      <w:pPr>
-        <w:pStyle w:val="ListParagraph"/>
-        <w:numPr>
-          <w:ilvl w:val="0"/>
-          <w:numId w:val="1"/>
-        </w:numPr>
-      </w:pPr>
-      <w:r>
-        <w:t>Select “</w:t>
-      </w:r>
-      <w:r>
-        <w:t>Invoke a Lambda function passing the message data</w:t>
-      </w:r>
-      <w:r>
-        <w:t>”</w:t>
-      </w:r>
-    </w:p>
-    <w:p>
-      <w:pPr>
-        <w:pStyle w:val="ListParagraph"/>
-        <w:numPr>
-          <w:ilvl w:val="0"/>
-          <w:numId w:val="1"/>
-        </w:numPr>
-      </w:pPr>
-      <w:r>
-        <w:t>Click on “Create a new resource”</w:t>
-      </w:r>
-      <w:r>
-        <w:t xml:space="preserve">  # will take you to new browser </w:t>
-      </w:r>
-      <w:r>
-        <w:t>tab</w:t>
-      </w:r>
-    </w:p>
-    <w:p>
-      <w:pPr>
-        <w:pStyle w:val="ListParagraph"/>
-        <w:numPr>
-          <w:ilvl w:val="0"/>
-          <w:numId w:val="1"/>
-        </w:numPr>
-      </w:pPr>
-      <w:r>
-        <w:t>Select “Blank Function”</w:t>
-      </w:r>
-    </w:p>
-    <w:p>
-      <w:pPr>
-        <w:pStyle w:val="ListParagraph"/>
-        <w:numPr>
-          <w:ilvl w:val="0"/>
-          <w:numId w:val="1"/>
-        </w:numPr>
-      </w:pPr>
-      <w:r>
-        <w:t>Click on dotted box and Select “AWS IoT”</w:t>
-      </w:r>
-    </w:p>
-    <w:p>
-      <w:pPr>
-        <w:pStyle w:val="ListParagraph"/>
-        <w:numPr>
-          <w:ilvl w:val="0"/>
-          <w:numId w:val="1"/>
-        </w:numPr>
-      </w:pPr>
-      <w:r>
-        <w:t>IoT Type</w:t>
-      </w:r>
-      <w:r>
-        <w:t xml:space="preserve"> Pull down</w:t>
-      </w:r>
-      <w:r>
-        <w:t>: Custom IoT Rule</w:t>
-      </w:r>
-    </w:p>
-    <w:p>
-      <w:pPr>
-        <w:pStyle w:val="ListParagraph"/>
-        <w:numPr>
-          <w:ilvl w:val="0"/>
-          <w:numId w:val="1"/>
-        </w:numPr>
-      </w:pPr>
-      <w:r>
-        <w:t xml:space="preserve">Rule name: </w:t>
-      </w:r>
-      <w:r>
-        <w:t xml:space="preserve"> &lt;</w:t>
-      </w:r>
-      <w:r>
-        <w:t>myiotdevice_</w:t>
-      </w:r>
-      <w:r>
-        <w:t>rule</w:t>
-      </w:r>
-      <w:r>
-        <w:t>&gt;</w:t>
-      </w:r>
-      <w:r>
-        <w:t xml:space="preserve">  </w:t>
-      </w:r>
-      <w:r>
-        <w:t xml:space="preserve"> </w:t>
-      </w:r>
-      <w:r>
-        <w:t xml:space="preserve"># enter </w:t>
-      </w:r>
-      <w:r>
-        <w:t xml:space="preserve">complete </w:t>
-      </w:r>
-      <w:r>
-        <w:t>rule name before fields will auto populate</w:t>
-      </w:r>
-    </w:p>
-    <w:p>
-      <w:pPr>
-        <w:pStyle w:val="ListParagraph"/>
-        <w:numPr>
-          <w:ilvl w:val="0"/>
-          <w:numId w:val="1"/>
-        </w:numPr>
-      </w:pPr>
-      <w:r>
-        <w:t>Enable trigger:  click on checkbox to enable</w:t>
-      </w:r>
-    </w:p>
-    <w:p>
-      <w:pPr>
-        <w:pStyle w:val="ListParagraph"/>
-        <w:numPr>
-          <w:ilvl w:val="0"/>
-          <w:numId w:val="1"/>
-        </w:numPr>
-      </w:pPr>
-      <w:r>
-        <w:t>Next</w:t>
-      </w:r>
-    </w:p>
-    <w:p>
-      <w:pPr>
-        <w:pStyle w:val="ListParagraph"/>
-        <w:numPr>
-          <w:ilvl w:val="0"/>
-          <w:numId w:val="1"/>
-        </w:numPr>
-      </w:pPr>
-      <w:r>
-        <w:t>Name: &lt;</w:t>
-      </w:r>
-      <w:r>
-        <w:t>myiotdevice_lambda</w:t>
-      </w:r>
-      <w:r>
-        <w:t>&gt;</w:t>
-      </w:r>
-    </w:p>
-    <w:p>
-      <w:pPr>
-        <w:pStyle w:val="ListParagraph"/>
-        <w:numPr>
-          <w:ilvl w:val="0"/>
-          <w:numId w:val="1"/>
-        </w:numPr>
-      </w:pPr>
-      <w:r>
-        <w:t>Runtime: Node.js 6.10</w:t>
-      </w:r>
-    </w:p>
-    <w:p>
-      <w:pPr>
-        <w:pStyle w:val="ListParagraph"/>
-        <w:numPr>
-          <w:ilvl w:val="0"/>
-          <w:numId w:val="1"/>
-        </w:numPr>
-      </w:pPr>
-      <w:r>
-        <w:lastRenderedPageBreak/>
-        <w:t>Code entry type: Edit code inline</w:t>
-      </w:r>
-    </w:p>
-    <w:p>
-      <w:pPr>
-        <w:pStyle w:val="ListParagraph"/>
-        <w:numPr>
-          <w:ilvl w:val="0"/>
-          <w:numId w:val="1"/>
-        </w:numPr>
-      </w:pPr>
-      <w:r>
-        <w:t>Cut and Paste lambda.js from project into code pane.</w:t>
-      </w:r>
-    </w:p>
-    <w:p>
-      <w:pPr>
-        <w:pStyle w:val="ListParagraph"/>
-        <w:numPr>
-          <w:ilvl w:val="0"/>
-          <w:numId w:val="1"/>
-        </w:numPr>
-      </w:pPr>
-      <w:r>
-        <w:t xml:space="preserve">Update lambda.js </w:t>
-      </w:r>
-      <w:r>
-        <w:t xml:space="preserve">variable </w:t>
-      </w:r>
-      <w:r>
-        <w:t>endpointAddress</w:t>
-      </w:r>
-      <w:r>
-        <w:t xml:space="preserve">:  </w:t>
-      </w:r>
-      <w:r>
-        <w:t>CUSTOMER_SPECIFIC_ENDPOINT</w:t>
-      </w:r>
-    </w:p>
-    <w:p>
-      <w:pPr>
-        <w:pStyle w:val="ListParagraph"/>
-        <w:numPr>
-          <w:ilvl w:val="0"/>
-          <w:numId w:val="1"/>
-        </w:numPr>
-      </w:pPr>
-      <w:r>
-        <w:t xml:space="preserve">Update lambda.js </w:t>
-      </w:r>
-      <w:r>
-        <w:t xml:space="preserve">variable </w:t>
-      </w:r>
-      <w:r>
-        <w:t>thingName: &lt;</w:t>
-      </w:r>
-      <w:r>
-        <w:t>myiotdevice</w:t>
-      </w:r>
-      <w:r>
-        <w:t>&gt;</w:t>
-      </w:r>
-    </w:p>
-    <w:p>
-      <w:pPr>
-        <w:pStyle w:val="ListParagraph"/>
-        <w:numPr>
-          <w:ilvl w:val="0"/>
-          <w:numId w:val="1"/>
-        </w:numPr>
-      </w:pPr>
-      <w:r>
-        <w:t xml:space="preserve">Lambda function handler and role: </w:t>
-      </w:r>
-      <w:r>
-        <w:t>Role: Create a custom</w:t>
-      </w:r>
-      <w:r>
-        <w:t xml:space="preserve"> </w:t>
-      </w:r>
-      <w:r>
-        <w:t xml:space="preserve"> role</w:t>
-      </w:r>
-      <w:r>
-        <w:t xml:space="preserve">  # will take you to a new browser tab</w:t>
-      </w:r>
-    </w:p>
-    <w:p>
-      <w:pPr>
-        <w:pStyle w:val="ListParagraph"/>
-        <w:numPr>
-          <w:ilvl w:val="0"/>
-          <w:numId w:val="1"/>
-        </w:numPr>
-      </w:pPr>
-      <w:r>
-        <w:t>Role name: &lt;</w:t>
-      </w:r>
-      <w:r>
-        <w:t>myiotdevice_role_lambda</w:t>
-      </w:r>
-      <w:r>
-        <w:t>&gt;</w:t>
-      </w:r>
-    </w:p>
-    <w:p>
-      <w:pPr>
-        <w:pStyle w:val="ListParagraph"/>
-        <w:numPr>
-          <w:ilvl w:val="0"/>
-          <w:numId w:val="1"/>
-        </w:numPr>
-      </w:pPr>
-      <w:r>
-        <w:t>Allow</w:t>
-      </w:r>
-    </w:p>
-    <w:p>
-      <w:pPr>
-        <w:pStyle w:val="ListParagraph"/>
-        <w:numPr>
-          <w:ilvl w:val="0"/>
-          <w:numId w:val="1"/>
-        </w:numPr>
-      </w:pPr>
-      <w:r>
-        <w:t>Back on AWS IoT</w:t>
-      </w:r>
-      <w:r>
-        <w:t xml:space="preserve"> “Configure function” browser tab</w:t>
-      </w:r>
-    </w:p>
-    <w:p>
-      <w:pPr>
-        <w:pStyle w:val="ListParagraph"/>
-        <w:numPr>
-          <w:ilvl w:val="0"/>
-          <w:numId w:val="1"/>
-        </w:numPr>
-      </w:pPr>
-      <w:r>
-        <w:t>Advanced Settings: Timeout: 10 secs</w:t>
-      </w:r>
-    </w:p>
-    <w:p>
-      <w:pPr>
-        <w:pStyle w:val="ListParagraph"/>
-        <w:numPr>
-          <w:ilvl w:val="0"/>
-          <w:numId w:val="1"/>
-        </w:numPr>
-      </w:pPr>
-      <w:r>
-        <w:t>Next</w:t>
-      </w:r>
-    </w:p>
-    <w:p>
-      <w:pPr>
-        <w:pStyle w:val="ListParagraph"/>
-        <w:numPr>
-          <w:ilvl w:val="0"/>
-          <w:numId w:val="1"/>
-        </w:numPr>
-      </w:pPr>
-      <w:r>
-        <w:t>Click on “Create function”</w:t>
-      </w:r>
-    </w:p>
-    <w:p>
-      <w:pPr>
-        <w:pStyle w:val="ListParagraph"/>
-        <w:numPr>
-          <w:ilvl w:val="0"/>
-          <w:numId w:val="1"/>
-        </w:numPr>
-      </w:pPr>
-      <w:r>
-        <w:t>Back on AWS IoT</w:t>
-      </w:r>
-      <w:r>
-        <w:t xml:space="preserve"> “Configure action” browser tab </w:t>
-      </w:r>
-      <w:r>
-        <w:t>click “refresh”</w:t>
-      </w:r>
-      <w:r>
-        <w:t xml:space="preserve"> </w:t>
-      </w:r>
-      <w:r>
-        <w:t xml:space="preserve">icon </w:t>
-      </w:r>
-      <w:r>
-        <w:t xml:space="preserve">between </w:t>
-      </w:r>
-      <w:r>
-        <w:t xml:space="preserve">Function Name </w:t>
-      </w:r>
-      <w:r>
-        <w:t>and “Create a new resource”</w:t>
-      </w:r>
-    </w:p>
-    <w:p>
-      <w:pPr>
-        <w:pStyle w:val="ListParagraph"/>
-        <w:numPr>
-          <w:ilvl w:val="0"/>
-          <w:numId w:val="1"/>
-        </w:numPr>
-      </w:pPr>
-      <w:r>
-        <w:t>Using “Function name” pull down, Select &lt;</w:t>
-      </w:r>
-      <w:r>
-        <w:t>myiotdevice</w:t>
-      </w:r>
-      <w:r>
-        <w:t>_lambda</w:t>
-      </w:r>
-      <w:r>
-        <w:t>&gt;</w:t>
-      </w:r>
-    </w:p>
-    <w:p>
-      <w:pPr>
-        <w:pStyle w:val="ListParagraph"/>
-        <w:numPr>
-          <w:ilvl w:val="0"/>
-          <w:numId w:val="1"/>
-        </w:numPr>
-      </w:pPr>
-      <w:r>
-        <w:t>Click on “Add action”</w:t>
-      </w:r>
-    </w:p>
-    <w:p>
-      <w:pPr>
-        <w:pStyle w:val="Heading1"/>
-      </w:pPr>
-      <w:r>
-        <w:t>Update AWS IAM Lambda Roles</w:t>
-      </w:r>
-    </w:p>
-    <w:p>
-      <w:pPr>
-        <w:pStyle w:val="ListParagraph"/>
-        <w:numPr>
-          <w:ilvl w:val="0"/>
-          <w:numId w:val="1"/>
-        </w:numPr>
-      </w:pPr>
-      <w:r>
-        <w:t>Update Roles/</w:t>
-      </w:r>
-      <w:r>
-        <w:t>&lt;my</w:t>
-      </w:r>
-      <w:r>
-        <w:t>iotdevice</w:t>
-      </w:r>
-      <w:r>
-        <w:t xml:space="preserve">_lambda </w:t>
-      </w:r>
-      <w:r>
-        <w:t>&gt;</w:t>
-      </w:r>
-    </w:p>
-    <w:p>
-      <w:pPr>
-        <w:pStyle w:val="ListParagraph"/>
-        <w:numPr>
-          <w:ilvl w:val="0"/>
-          <w:numId w:val="1"/>
-        </w:numPr>
-      </w:pPr>
-      <w:r>
-        <w:t>Attach Policy/</w:t>
-      </w:r>
-      <w:r>
-        <w:t>AWSIoTFu</w:t>
-      </w:r>
-      <w:r>
-        <w:t>llAccess</w:t>
-      </w:r>
-    </w:p>
-    <w:p>
-      <w:pPr>
-        <w:pStyle w:val="Heading1"/>
-      </w:pPr>
-      <w:r>
-        <w:t>Test &lt;</w:t>
-      </w:r>
-      <w:r>
-        <w:t>myiotdevice</w:t>
-      </w:r>
-      <w:r>
-        <w:t>_</w:t>
-      </w:r>
-      <w:r>
-        <w:t>r</w:t>
-      </w:r>
-      <w:r>
-        <w:t>ule</w:t>
-      </w:r>
-      <w:r>
-        <w:t>&gt; Lambda function</w:t>
-      </w:r>
-    </w:p>
-    <w:p>
-      <w:pPr>
-        <w:pStyle w:val="Heading1"/>
-      </w:pPr>
-      <w:r>
-        <w:t>Create AWS IoT Device Rule Elastic</w:t>
-      </w:r>
-      <w:r>
-        <w:t>s</w:t>
-      </w:r>
-      <w:r>
-        <w:t>earch</w:t>
-      </w:r>
-    </w:p>
-    <w:p>
-      <w:pPr>
-        <w:pStyle w:val="ListParagraph"/>
-        <w:numPr>
-          <w:ilvl w:val="0"/>
-          <w:numId w:val="1"/>
-        </w:numPr>
-      </w:pPr>
-      <w:r>
-        <w:t>Rules/&lt;</w:t>
-      </w:r>
-      <w:r>
-        <w:t>myiotdevice</w:t>
-      </w:r>
-      <w:r>
-        <w:t>&gt;</w:t>
-      </w:r>
-    </w:p>
-    <w:p>
-      <w:pPr>
-        <w:pStyle w:val="ListParagraph"/>
-        <w:numPr>
-          <w:ilvl w:val="0"/>
-          <w:numId w:val="1"/>
-        </w:numPr>
-      </w:pPr>
-      <w:r>
-        <w:t>Click on “Add action”</w:t>
-      </w:r>
-    </w:p>
-    <w:p>
-      <w:pPr>
-        <w:pStyle w:val="ListParagraph"/>
-        <w:numPr>
-          <w:ilvl w:val="0"/>
-          <w:numId w:val="1"/>
-        </w:numPr>
-      </w:pPr>
-      <w:r>
-        <w:t>Select “</w:t>
-      </w:r>
-      <w:r>
-        <w:t>Send messages to the Amazon Elasticsearch Service</w:t>
-      </w:r>
-      <w:r>
-        <w:t>”</w:t>
-      </w:r>
-    </w:p>
-    <w:p>
-      <w:pPr>
-        <w:pStyle w:val="ListParagraph"/>
-        <w:numPr>
-          <w:ilvl w:val="0"/>
-          <w:numId w:val="1"/>
-        </w:numPr>
-      </w:pPr>
-      <w:r>
-        <w:t>Click on “Configure action”</w:t>
-      </w:r>
-    </w:p>
-    <w:p>
-      <w:pPr>
-        <w:pStyle w:val="ListParagraph"/>
-        <w:numPr>
-          <w:ilvl w:val="0"/>
-          <w:numId w:val="1"/>
-        </w:numPr>
-      </w:pPr>
-      <w:r>
-        <w:t>Click on “Create a new resource”</w:t>
-      </w:r>
-      <w:r>
-        <w:t xml:space="preserve">  # will take you to new browser </w:t>
-      </w:r>
-      <w:r>
-        <w:t>tab</w:t>
-      </w:r>
-    </w:p>
-    <w:p>
-      <w:pPr>
-        <w:pStyle w:val="ListParagraph"/>
-        <w:numPr>
-          <w:ilvl w:val="0"/>
-          <w:numId w:val="1"/>
-        </w:numPr>
-      </w:pPr>
-      <w:r>
-        <w:t>Click on “Get started”</w:t>
-      </w:r>
-    </w:p>
-    <w:p>
-      <w:pPr>
-        <w:pStyle w:val="ListParagraph"/>
-        <w:numPr>
-          <w:ilvl w:val="0"/>
-          <w:numId w:val="1"/>
-        </w:numPr>
-      </w:pPr>
-      <w:r>
-        <w:t>Elasticsearch domain name: &lt;</w:t>
-      </w:r>
-      <w:r>
-        <w:t>myiotdevice</w:t>
-      </w:r>
-      <w:r>
-        <w:t>-</w:t>
-      </w:r>
-      <w:r>
-        <w:t>es&gt;  # must be lowercase</w:t>
-      </w:r>
-      <w:r>
-        <w:t>, no underscores allowed</w:t>
-      </w:r>
-    </w:p>
-    <w:p>
-      <w:pPr>
-        <w:pStyle w:val="ListParagraph"/>
-        <w:numPr>
-          <w:ilvl w:val="0"/>
-          <w:numId w:val="1"/>
-        </w:numPr>
-      </w:pPr>
-      <w:r>
-        <w:t>Next</w:t>
-      </w:r>
-    </w:p>
-    <w:p>
-      <w:pPr>
-        <w:pStyle w:val="ListParagraph"/>
-        <w:numPr>
-          <w:ilvl w:val="0"/>
-          <w:numId w:val="1"/>
-        </w:numPr>
-      </w:pPr>
-      <w:r>
-        <w:t>Instance count: 1</w:t>
-      </w:r>
-    </w:p>
-    <w:p>
-      <w:pPr>
-        <w:pStyle w:val="ListParagraph"/>
-        <w:numPr>
-          <w:ilvl w:val="0"/>
-          <w:numId w:val="1"/>
-        </w:numPr>
-      </w:pPr>
-      <w:r>
-        <w:t>Instance type: t2.small.elasticsearch</w:t>
-      </w:r>
-    </w:p>
-    <w:p>
-      <w:pPr>
-        <w:pStyle w:val="ListParagraph"/>
-        <w:numPr>
-          <w:ilvl w:val="0"/>
-          <w:numId w:val="1"/>
-        </w:numPr>
-      </w:pPr>
-      <w:r>
-        <w:t>Next</w:t>
-      </w:r>
-    </w:p>
-    <w:p>
-      <w:pPr>
-        <w:pStyle w:val="ListParagraph"/>
-        <w:numPr>
-          <w:ilvl w:val="0"/>
-          <w:numId w:val="1"/>
-        </w:numPr>
-      </w:pPr>
-      <w:r>
-        <w:t>Set up access policy: Select a template:  allow open access to the domain</w:t>
-      </w:r>
-    </w:p>
-    <w:p>
-      <w:pPr>
-        <w:pStyle w:val="ListParagraph"/>
-        <w:numPr>
-          <w:ilvl w:val="0"/>
-          <w:numId w:val="1"/>
-        </w:numPr>
-      </w:pPr>
-      <w:r>
-        <w:t>Confirm “Policy Risk Statement”</w:t>
-      </w:r>
-    </w:p>
-    <w:p>
-      <w:pPr>
-        <w:pStyle w:val="ListParagraph"/>
-        <w:numPr>
-          <w:ilvl w:val="0"/>
-          <w:numId w:val="1"/>
-        </w:numPr>
-      </w:pPr>
-      <w:r>
-        <w:t>Next</w:t>
-      </w:r>
-    </w:p>
-    <w:p>
-      <w:pPr>
-        <w:pStyle w:val="ListParagraph"/>
-        <w:numPr>
-          <w:ilvl w:val="0"/>
-          <w:numId w:val="1"/>
-        </w:numPr>
-      </w:pPr>
-      <w:r>
-        <w:t>Click on “Confirm and create”</w:t>
-      </w:r>
-    </w:p>
-    <w:p>
-      <w:pPr>
-        <w:pStyle w:val="ListParagraph"/>
-        <w:numPr>
-          <w:ilvl w:val="0"/>
-          <w:numId w:val="1"/>
-        </w:numPr>
-      </w:pPr>
-      <w:r>
-        <w:lastRenderedPageBreak/>
-        <w:t>Domain status: loading  # allow to complete</w:t>
-      </w:r>
-    </w:p>
-    <w:p>
-      <w:pPr>
-        <w:pStyle w:val="ListParagraph"/>
-        <w:numPr>
-          <w:ilvl w:val="0"/>
-          <w:numId w:val="1"/>
-        </w:numPr>
-      </w:pPr>
-      <w:r>
-        <w:t xml:space="preserve">Back on </w:t>
-      </w:r>
-      <w:r>
-        <w:t xml:space="preserve">AWS IoT </w:t>
-      </w:r>
-      <w:r>
-        <w:t xml:space="preserve">“Configure action” browser tab click </w:t>
-      </w:r>
-      <w:r>
-        <w:t>“r</w:t>
-      </w:r>
-      <w:r>
-        <w:t>efresh</w:t>
-      </w:r>
-      <w:r>
-        <w:t xml:space="preserve">” </w:t>
-      </w:r>
-      <w:r>
-        <w:t>between Domain name and “Create a new resource”</w:t>
-      </w:r>
-    </w:p>
-    <w:p>
-      <w:pPr>
-        <w:pStyle w:val="ListParagraph"/>
-        <w:numPr>
-          <w:ilvl w:val="0"/>
-          <w:numId w:val="1"/>
-        </w:numPr>
-      </w:pPr>
-      <w:r>
-        <w:t>Using Domain name pull down, Select &lt;</w:t>
-      </w:r>
-      <w:r>
-        <w:t>myiotdevice</w:t>
-      </w:r>
-      <w:r>
-        <w:t xml:space="preserve">-es&gt; </w:t>
-      </w:r>
-    </w:p>
-    <w:p>
-      <w:pPr>
-        <w:pStyle w:val="ListParagraph"/>
-        <w:numPr>
-          <w:ilvl w:val="0"/>
-          <w:numId w:val="1"/>
-        </w:numPr>
-      </w:pPr>
-      <w:r>
-        <w:t xml:space="preserve">Id: </w:t>
-      </w:r>
-      <w:r>
-        <w:t>${newuuid()}</w:t>
-      </w:r>
-    </w:p>
-    <w:p>
-      <w:pPr>
-        <w:pStyle w:val="ListParagraph"/>
-        <w:numPr>
-          <w:ilvl w:val="0"/>
-          <w:numId w:val="1"/>
-        </w:numPr>
-      </w:pPr>
-      <w:r>
-        <w:t>Index: &lt;</w:t>
-      </w:r>
-      <w:r>
-        <w:t>myiotdevice</w:t>
-      </w:r>
-      <w:r>
-        <w:t>s</w:t>
-      </w:r>
-      <w:r>
-        <w:t>&gt;</w:t>
-      </w:r>
-    </w:p>
-    <w:p>
-      <w:pPr>
-        <w:pStyle w:val="ListParagraph"/>
-        <w:numPr>
-          <w:ilvl w:val="0"/>
-          <w:numId w:val="1"/>
-        </w:numPr>
-      </w:pPr>
-      <w:r>
-        <w:t>Type: &lt;</w:t>
-      </w:r>
-      <w:r>
-        <w:t>myiotdevice</w:t>
-      </w:r>
-      <w:r>
-        <w:t>&gt;</w:t>
-      </w:r>
-    </w:p>
-    <w:p>
-      <w:pPr>
-        <w:pStyle w:val="ListParagraph"/>
-        <w:numPr>
-          <w:ilvl w:val="0"/>
-          <w:numId w:val="1"/>
-        </w:numPr>
-      </w:pPr>
-      <w:r>
-        <w:t>Click on “Create a new role”</w:t>
-      </w:r>
-    </w:p>
-    <w:p>
-      <w:pPr>
-        <w:pStyle w:val="ListParagraph"/>
-        <w:numPr>
-          <w:ilvl w:val="0"/>
-          <w:numId w:val="1"/>
-        </w:numPr>
-      </w:pPr>
-      <w:r>
-        <w:t>Enter &lt;</w:t>
-      </w:r>
-      <w:r>
-        <w:t>myiotdevice</w:t>
-      </w:r>
-      <w:r>
-        <w:t>_role_es</w:t>
-      </w:r>
-      <w:r>
-        <w:t>&gt;</w:t>
-      </w:r>
-    </w:p>
-    <w:p>
-      <w:pPr>
-        <w:pStyle w:val="ListParagraph"/>
-        <w:numPr>
-          <w:ilvl w:val="0"/>
-          <w:numId w:val="1"/>
-        </w:numPr>
-      </w:pPr>
-      <w:r>
-        <w:t>Enter Create</w:t>
-      </w:r>
-    </w:p>
-    <w:p>
-      <w:pPr>
-        <w:pStyle w:val="ListParagraph"/>
-        <w:numPr>
-          <w:ilvl w:val="0"/>
-          <w:numId w:val="1"/>
-        </w:numPr>
-      </w:pPr>
-      <w:r>
-        <w:t xml:space="preserve">Using IAM role name pull down, Select </w:t>
-      </w:r>
-      <w:r>
-        <w:t>&lt;</w:t>
-      </w:r>
-      <w:r>
-        <w:t>myiotdevice</w:t>
-      </w:r>
-      <w:r>
-        <w:t>_role_</w:t>
-      </w:r>
-      <w:r>
-        <w:t>es&gt;</w:t>
-      </w:r>
-    </w:p>
-    <w:p>
-      <w:pPr>
-        <w:pStyle w:val="ListParagraph"/>
-        <w:numPr>
-          <w:ilvl w:val="0"/>
-          <w:numId w:val="1"/>
-        </w:numPr>
-      </w:pPr>
-      <w:r>
-        <w:t>Click on “Update role”</w:t>
-      </w:r>
-    </w:p>
-    <w:p>
-      <w:pPr>
-        <w:pStyle w:val="ListParagraph"/>
-        <w:numPr>
-          <w:ilvl w:val="0"/>
-          <w:numId w:val="1"/>
-        </w:numPr>
-      </w:pPr>
-      <w:r>
-        <w:t>Click on “Add action”</w:t>
-      </w:r>
-    </w:p>
-    <w:p>
-      <w:pPr>
-        <w:pStyle w:val="Heading1"/>
-      </w:pPr>
-      <w:r>
-        <w:t>Update AWS IAM ES Roles</w:t>
-      </w:r>
-    </w:p>
-    <w:p>
-      <w:pPr>
-        <w:pStyle w:val="ListParagraph"/>
-        <w:numPr>
-          <w:ilvl w:val="0"/>
-          <w:numId w:val="1"/>
-        </w:numPr>
-      </w:pPr>
-      <w:r>
-        <w:t>Update Roles/&lt;</w:t>
-      </w:r>
-      <w:r>
-        <w:t>myiotdevice</w:t>
-      </w:r>
-      <w:r>
-        <w:t xml:space="preserve">-es&gt; </w:t>
-      </w:r>
-    </w:p>
-    <w:p>
-      <w:pPr>
-        <w:pStyle w:val="ListParagraph"/>
-        <w:numPr>
-          <w:ilvl w:val="0"/>
-          <w:numId w:val="1"/>
-        </w:numPr>
-      </w:pPr>
-      <w:r>
-        <w:t>Attach Policy/AWSIoTFullAccess</w:t>
-      </w:r>
-    </w:p>
-    <w:p>
-      <w:pPr>
-        <w:pStyle w:val="Heading1"/>
-      </w:pPr>
-      <w:r>
-        <w:t>Access Elasticsearch dashboard</w:t>
-      </w:r>
-    </w:p>
-    <w:p>
-      <w:pPr>
-        <w:pStyle w:val="ListParagraph"/>
-        <w:numPr>
-          <w:ilvl w:val="0"/>
-          <w:numId w:val="1"/>
-        </w:numPr>
-      </w:pPr>
-      <w:r>
-        <w:t>AWS Elasticsearch/Dashboards</w:t>
-      </w:r>
-    </w:p>
-    <w:p>
-      <w:pPr>
-        <w:pStyle w:val="ListParagraph"/>
-        <w:numPr>
-          <w:ilvl w:val="0"/>
-          <w:numId w:val="1"/>
-        </w:numPr>
-      </w:pPr>
-      <w:r>
-        <w:t>Click on &lt;</w:t>
-      </w:r>
-      <w:r>
-        <w:t>myiotdevice</w:t>
-      </w:r>
-      <w:r>
-        <w:t>-es&gt;</w:t>
-      </w:r>
-      <w:r>
-        <w:t xml:space="preserve"> </w:t>
-      </w:r>
-    </w:p>
-    <w:p>
-      <w:pPr>
-        <w:pStyle w:val="ListParagraph"/>
-        <w:numPr>
-          <w:ilvl w:val="0"/>
-          <w:numId w:val="1"/>
-        </w:numPr>
-      </w:pPr>
-      <w:r>
-        <w:t>Click on Kibana</w:t>
-      </w:r>
-      <w:r>
-        <w:t xml:space="preserve"> endpoint</w:t>
-      </w:r>
-    </w:p>
-    <w:p>
-      <w:pPr>
-        <w:pStyle w:val="Heading1"/>
-      </w:pPr>
-      <w:r>
-        <w:t>Test &lt;myiotdevice-es&gt; Elasticsearch</w:t>
-      </w:r>
-    </w:p>
-    <w:p>
-      <w:pPr>
-        <w:pStyle w:val="ListParagraph"/>
-        <w:numPr>
-          <w:ilvl w:val="0"/>
-          <w:numId w:val="1"/>
-        </w:numPr>
-      </w:pPr>
-      <w:r>
-        <w:t xml:space="preserve">Send a few packets through </w:t>
-      </w:r>
-      <w:r>
-        <w:t xml:space="preserve">to </w:t>
-      </w:r>
-      <w:r>
-        <w:t xml:space="preserve">AWS IoT via </w:t>
-      </w:r>
-      <w:r>
-        <w:t xml:space="preserve">the </w:t>
-      </w:r>
-      <w:bookmarkStart w:id="0" w:name="_GoBack"/>
-      <w:bookmarkEnd w:id="0"/>
-      <w:r>
-        <w:t>Mobile</w:t>
-      </w:r>
-      <w:r>
-        <w:t xml:space="preserve"> Application</w:t>
-      </w:r>
-      <w:r>
-        <w:t xml:space="preserve"> so Elasticsearch has some records</w:t>
-      </w:r>
-    </w:p>
-    <w:p>
-      <w:pPr>
-        <w:pStyle w:val="Heading1"/>
-      </w:pPr>
-      <w:r>
         <w:t xml:space="preserve">Configure </w:t>
       </w:r>
       <w:r>
@@ -1919,6 +2031,27 @@
       </w:r>
       <w:r>
         <w:t>attern</w:t>
+      </w:r>
+    </w:p>
+    <w:p>
+      <w:pPr>
+        <w:pStyle w:val="ListParagraph"/>
+        <w:numPr>
+          <w:ilvl w:val="0"/>
+          <w:numId w:val="1"/>
+        </w:numPr>
+        <w:rPr>
+          <w:rStyle w:val="apple-converted-space"/>
+        </w:rPr>
+      </w:pPr>
+      <w:r>
+        <w:rPr>
+          <w:rStyle w:val="apple-converted-space"/>
+          <w:rFonts w:cs="Helvetica"/>
+          <w:color w:val="2D2D2D"/>
+          <w:shd w:val="clear" w:color="auto" w:fill="F6F6F6"/>
+        </w:rPr>
+        <w:t>Index name or pattern: *</w:t>
       </w:r>
     </w:p>
     <w:p>
@@ -1952,27 +2085,6 @@
           <w:ilvl w:val="0"/>
           <w:numId w:val="1"/>
         </w:numPr>
-        <w:rPr>
-          <w:rStyle w:val="apple-converted-space"/>
-        </w:rPr>
-      </w:pPr>
-      <w:r>
-        <w:rPr>
-          <w:rStyle w:val="apple-converted-space"/>
-          <w:rFonts w:cs="Helvetica"/>
-          <w:color w:val="2D2D2D"/>
-          <w:shd w:val="clear" w:color="auto" w:fill="F6F6F6"/>
-        </w:rPr>
-        <w:t>Index name or pattern: *</w:t>
-      </w:r>
-    </w:p>
-    <w:p>
-      <w:pPr>
-        <w:pStyle w:val="ListParagraph"/>
-        <w:numPr>
-          <w:ilvl w:val="0"/>
-          <w:numId w:val="1"/>
-        </w:numPr>
       </w:pPr>
       <w:r>
         <w:t>Click on “Create”</w:t>
@@ -1987,8 +2099,10 @@
         </w:numPr>
       </w:pPr>
       <w:r>
-        <w:t>Set filter: state.</w:t>
-      </w:r>
+        <w:t>Set filter: state</w:t>
+      </w:r>
+      <w:bookmarkStart w:id="0" w:name="_GoBack"/>
+      <w:bookmarkEnd w:id="0"/>
     </w:p>
     <w:p>
       <w:pPr>

</xml_diff>